<commit_message>
agregando nuevos datos al proyecto de grado
</commit_message>
<xml_diff>
--- a/Proyecto de grado/FIN01 Formato propuestas de investigación 230225.docx
+++ b/Proyecto de grado/FIN01 Formato propuestas de investigación 230225.docx
@@ -4515,18 +4515,16 @@
         </w:rPr>
         <w:t xml:space="preserve">a directamente a la casa de </w:t>
       </w:r>
-      <w:proofErr w:type="spellStart"/>
-      <w:r>
-        <w:rPr>
-          <w:rFonts w:ascii="Arial" w:hAnsi="Arial" w:cs="Arial"/>
-          <w:bCs/>
-          <w:color w:val="000000"/>
-          <w:sz w:val="22"/>
-          <w:szCs w:val="22"/>
-        </w:rPr>
-        <w:t>maquinas</w:t>
-      </w:r>
-      <w:proofErr w:type="spellEnd"/>
+      <w:r>
+        <w:rPr>
+          <w:rFonts w:ascii="Arial" w:hAnsi="Arial" w:cs="Arial"/>
+          <w:bCs/>
+          <w:color w:val="000000"/>
+          <w:sz w:val="22"/>
+          <w:szCs w:val="22"/>
+        </w:rPr>
+        <w:t>máquinas</w:t>
+      </w:r>
       <w:r>
         <w:rPr>
           <w:rFonts w:ascii="Arial" w:hAnsi="Arial" w:cs="Arial"/>
@@ -5075,18 +5073,16 @@
         </w:rPr>
         <w:t xml:space="preserve">La competencia por dominar el mercado cada vez es </w:t>
       </w:r>
-      <w:proofErr w:type="spellStart"/>
-      <w:r>
-        <w:rPr>
-          <w:rFonts w:ascii="Arial" w:hAnsi="Arial" w:cs="Arial"/>
-          <w:bCs/>
-          <w:color w:val="000000"/>
-          <w:sz w:val="22"/>
-          <w:szCs w:val="22"/>
-        </w:rPr>
-        <w:t>mas</w:t>
-      </w:r>
-      <w:proofErr w:type="spellEnd"/>
+      <w:r>
+        <w:rPr>
+          <w:rFonts w:ascii="Arial" w:hAnsi="Arial" w:cs="Arial"/>
+          <w:bCs/>
+          <w:color w:val="000000"/>
+          <w:sz w:val="22"/>
+          <w:szCs w:val="22"/>
+        </w:rPr>
+        <w:t>más</w:t>
+      </w:r>
       <w:r>
         <w:rPr>
           <w:rFonts w:ascii="Arial" w:hAnsi="Arial" w:cs="Arial"/>
@@ -5564,28 +5560,16 @@
           <w:szCs w:val="22"/>
         </w:rPr>
       </w:pPr>
-      <w:proofErr w:type="gramStart"/>
-      <w:r>
-        <w:rPr>
-          <w:rFonts w:ascii="Arial" w:hAnsi="Arial" w:cs="Arial"/>
-          <w:bCs/>
-          <w:color w:val="000000"/>
-          <w:sz w:val="22"/>
-          <w:szCs w:val="22"/>
-        </w:rPr>
-        <w:t>¿Cuál será el impacto</w:t>
-      </w:r>
-      <w:r>
-        <w:rPr>
-          <w:rFonts w:ascii="Arial" w:hAnsi="Arial" w:cs="Arial"/>
-          <w:bCs/>
-          <w:color w:val="000000"/>
-          <w:sz w:val="22"/>
-          <w:szCs w:val="22"/>
-        </w:rPr>
-        <w:t xml:space="preserve"> que A-MAQ S.</w:t>
-      </w:r>
-      <w:proofErr w:type="gramEnd"/>
+      <w:r>
+        <w:rPr>
+          <w:rFonts w:ascii="Arial" w:hAnsi="Arial" w:cs="Arial"/>
+          <w:bCs/>
+          <w:color w:val="000000"/>
+          <w:sz w:val="22"/>
+          <w:szCs w:val="22"/>
+        </w:rPr>
+        <w:t>¿Cuál será el impacto que A-MAQ S.</w:t>
+      </w:r>
       <w:r>
         <w:rPr>
           <w:rFonts w:ascii="Arial" w:hAnsi="Arial" w:cs="Arial"/>
@@ -7139,6 +7123,7 @@
         <w:rPr>
           <w:rFonts w:ascii="Arial" w:hAnsi="Arial" w:cs="Arial"/>
           <w:bCs/>
+          <w:noProof/>
           <w:color w:val="000000"/>
           <w:sz w:val="22"/>
           <w:szCs w:val="22"/>
@@ -7455,6 +7440,7 @@
         <w:rPr>
           <w:rFonts w:ascii="Arial" w:hAnsi="Arial" w:cs="Arial"/>
           <w:bCs/>
+          <w:noProof/>
           <w:color w:val="000000"/>
           <w:sz w:val="22"/>
           <w:szCs w:val="22"/>
@@ -7700,6 +7686,7 @@
         <w:rPr>
           <w:rFonts w:ascii="Arial" w:hAnsi="Arial" w:cs="Arial"/>
           <w:bCs/>
+          <w:noProof/>
           <w:color w:val="000000"/>
           <w:sz w:val="22"/>
           <w:szCs w:val="22"/>
@@ -8042,6 +8029,7 @@
         <w:rPr>
           <w:rFonts w:ascii="Arial" w:hAnsi="Arial" w:cs="Arial"/>
           <w:bCs/>
+          <w:noProof/>
           <w:color w:val="000000"/>
           <w:sz w:val="22"/>
           <w:szCs w:val="22"/>

</xml_diff>